<commit_message>
Solve and submit Assignment 3 Complete Module 9 Start work on Module 10
</commit_message>
<xml_diff>
--- a/Module 9/Module 9 checkpoint.docx
+++ b/Module 9/Module 9 checkpoint.docx
@@ -175,7 +175,54 @@
     </w:p>
     <w:p>
       <w:pPr>
-        <w:ind w:left="720"/>
+        <w:pStyle w:val="ListParagraph"/>
+        <w:ind w:left="2160"/>
+      </w:pPr>
+    </w:p>
+    <w:p>
+      <w:pPr>
+        <w:pStyle w:val="ListParagraph"/>
+        <w:numPr>
+          <w:ilvl w:val="2"/>
+          <w:numId w:val="1"/>
+        </w:numPr>
+      </w:pPr>
+      <w:r>
+        <w:t xml:space="preserve">Print useful information (with </w:t>
+      </w:r>
+      <w:proofErr w:type="spellStart"/>
+      <w:r>
+        <w:t>cout</w:t>
+      </w:r>
+      <w:proofErr w:type="spellEnd"/>
+      <w:r>
+        <w:t xml:space="preserve"> or </w:t>
+      </w:r>
+      <w:proofErr w:type="spellStart"/>
+      <w:r>
+        <w:t>printf</w:t>
+      </w:r>
+      <w:proofErr w:type="spellEnd"/>
+      <w:r>
+        <w:t>)</w:t>
+      </w:r>
+    </w:p>
+    <w:p>
+      <w:pPr>
+        <w:pStyle w:val="ListParagraph"/>
+        <w:numPr>
+          <w:ilvl w:val="2"/>
+          <w:numId w:val="1"/>
+        </w:numPr>
+      </w:pPr>
+      <w:r>
+        <w:t>Use a debugger like GDB</w:t>
+      </w:r>
+    </w:p>
+    <w:p>
+      <w:pPr>
+        <w:pStyle w:val="ListParagraph"/>
+        <w:ind w:left="2160"/>
       </w:pPr>
     </w:p>
     <w:p>
@@ -188,13 +235,11 @@
       <w:r>
         <w:t xml:space="preserve">A student wants to use the GDB debugger to debug a </w:t>
       </w:r>
-      <w:proofErr w:type="spellStart"/>
-      <w:r>
-        <w:t>c++</w:t>
-      </w:r>
-      <w:proofErr w:type="spellEnd"/>
-      <w:r>
-        <w:t xml:space="preserve"> </w:t>
+      <w:r>
+        <w:t>C</w:t>
+      </w:r>
+      <w:r>
+        <w:t xml:space="preserve">++ </w:t>
       </w:r>
       <w:proofErr w:type="gramStart"/>
       <w:r>
@@ -495,6 +540,30 @@
     </w:p>
     <w:p>
       <w:pPr>
+        <w:ind w:left="720"/>
+      </w:pPr>
+      <w:r>
+        <w:t xml:space="preserve">A segmentation </w:t>
+      </w:r>
+      <w:r>
+        <w:t xml:space="preserve">fault means that an illegal memory location was attempted to be accessed. This has probably something to do with uninitialized variables or NULL pointers. Setting up breakpoints in the program or just using the </w:t>
+      </w:r>
+      <w:proofErr w:type="spellStart"/>
+      <w:r>
+        <w:t>backtrace</w:t>
+      </w:r>
+      <w:proofErr w:type="spellEnd"/>
+      <w:r>
+        <w:t xml:space="preserve"> command to pin-point where the error occurs can help debug the issue.</w:t>
+      </w:r>
+    </w:p>
+    <w:p>
+      <w:pPr>
+        <w:ind w:left="720"/>
+      </w:pPr>
+    </w:p>
+    <w:p>
+      <w:pPr>
         <w:numPr>
           <w:ilvl w:val="0"/>
           <w:numId w:val="1"/>
@@ -519,6 +588,43 @@
     </w:p>
     <w:p>
       <w:pPr>
+        <w:pStyle w:val="ListParagraph"/>
+        <w:numPr>
+          <w:ilvl w:val="2"/>
+          <w:numId w:val="1"/>
+        </w:numPr>
+      </w:pPr>
+      <w:r>
+        <w:t>Simple &amp; easy to do especially if it’s a one-time thing</w:t>
+      </w:r>
+    </w:p>
+    <w:p>
+      <w:pPr>
+        <w:pStyle w:val="ListParagraph"/>
+        <w:numPr>
+          <w:ilvl w:val="2"/>
+          <w:numId w:val="1"/>
+        </w:numPr>
+      </w:pPr>
+      <w:r>
+        <w:t xml:space="preserve">Makes the program cluttered and can forget to remove the </w:t>
+      </w:r>
+      <w:proofErr w:type="spellStart"/>
+      <w:r>
+        <w:t>cout</w:t>
+      </w:r>
+      <w:proofErr w:type="spellEnd"/>
+      <w:r>
+        <w:t xml:space="preserve"> statements.</w:t>
+      </w:r>
+    </w:p>
+    <w:p>
+      <w:pPr>
+        <w:ind w:left="720"/>
+      </w:pPr>
+    </w:p>
+    <w:p>
+      <w:pPr>
         <w:numPr>
           <w:ilvl w:val="0"/>
           <w:numId w:val="1"/>
@@ -526,6 +632,20 @@
       </w:pPr>
       <w:r>
         <w:t xml:space="preserve">What is a breakpoint in the GDB debugger? How do you set a breakpoint to a program? </w:t>
+      </w:r>
+    </w:p>
+    <w:p/>
+    <w:p>
+      <w:r>
+        <w:t xml:space="preserve">It is a point at which the programs halts/pauses program execution. It can be set by typing b or break followed by the line number at which you want to set the breakpoint on, in the GDB. For </w:t>
+      </w:r>
+      <w:proofErr w:type="gramStart"/>
+      <w:r>
+        <w:t>example</w:t>
+      </w:r>
+      <w:proofErr w:type="gramEnd"/>
+      <w:r>
+        <w:t xml:space="preserve"> break 8 will set the breakpoint at line 8 in the program.</w:t>
       </w:r>
     </w:p>
     <w:p>
@@ -599,6 +719,7 @@
               <w:rPr>
                 <w:rFonts w:ascii="Consolas" w:eastAsia="Consolas" w:hAnsi="Consolas" w:cs="Consolas"/>
               </w:rPr>
+              <w:lastRenderedPageBreak/>
               <w:t>$ cat gcd.cpp</w:t>
             </w:r>
           </w:p>
@@ -1043,7 +1164,6 @@
               <w:rPr>
                 <w:rFonts w:ascii="Consolas" w:eastAsia="Consolas" w:hAnsi="Consolas" w:cs="Consolas"/>
               </w:rPr>
-              <w:lastRenderedPageBreak/>
               <w:t xml:space="preserve">    </w:t>
             </w:r>
             <w:proofErr w:type="spellStart"/>
@@ -1170,7 +1290,6 @@
               <w:rPr>
                 <w:rFonts w:ascii="Consolas" w:eastAsia="Consolas" w:hAnsi="Consolas" w:cs="Consolas"/>
               </w:rPr>
-              <w:lastRenderedPageBreak/>
               <w:t xml:space="preserve">$ g++ -g gcd.cpp -o </w:t>
             </w:r>
             <w:proofErr w:type="spellStart"/>
@@ -1549,7 +1668,13 @@
               <w:rPr>
                 <w:rFonts w:ascii="Consolas" w:eastAsia="Consolas" w:hAnsi="Consolas" w:cs="Consolas"/>
               </w:rPr>
-              <w:t>$1 = _____</w:t>
+              <w:t>$1 =</w:t>
+            </w:r>
+            <w:r>
+              <w:rPr>
+                <w:rFonts w:ascii="Consolas" w:eastAsia="Consolas" w:hAnsi="Consolas" w:cs="Consolas"/>
+              </w:rPr>
+              <w:t xml:space="preserve"> 32</w:t>
             </w:r>
           </w:p>
         </w:tc>
@@ -1607,7 +1732,13 @@
               <w:rPr>
                 <w:rFonts w:ascii="Consolas" w:eastAsia="Consolas" w:hAnsi="Consolas" w:cs="Consolas"/>
               </w:rPr>
-              <w:t>$2 = _____</w:t>
+              <w:t xml:space="preserve">$2 = </w:t>
+            </w:r>
+            <w:r>
+              <w:rPr>
+                <w:rFonts w:ascii="Consolas" w:eastAsia="Consolas" w:hAnsi="Consolas" w:cs="Consolas"/>
+              </w:rPr>
+              <w:t>8</w:t>
             </w:r>
           </w:p>
         </w:tc>
@@ -1625,6 +1756,32 @@
       <w:r>
         <w:t>Suppose a breakpoint is set to a certain line in a for loop in a program. The program pauses at that breakpoint when it runs on the debugger. Instead of entering the ‘n’ command multiple times, what command allows the program to resume execution and to pause at the same breakpoint in the next iteration?</w:t>
       </w:r>
+    </w:p>
+    <w:p>
+      <w:pPr>
+        <w:ind w:left="720"/>
+      </w:pPr>
+    </w:p>
+    <w:p>
+      <w:pPr>
+        <w:ind w:left="720"/>
+      </w:pPr>
+      <w:r>
+        <w:t xml:space="preserve">The continue command or just c in the </w:t>
+      </w:r>
+      <w:proofErr w:type="spellStart"/>
+      <w:r>
+        <w:t>gdb</w:t>
+      </w:r>
+      <w:proofErr w:type="spellEnd"/>
+      <w:r>
+        <w:t xml:space="preserve"> console with resume execution until the next breakpoint is hit. In a loop the execution starts from the top of the loop in each iteration, so the continue command will execute the code until the same breakpoint is hit in the loop.</w:t>
+      </w:r>
+    </w:p>
+    <w:p>
+      <w:pPr>
+        <w:ind w:left="720"/>
+      </w:pPr>
     </w:p>
     <w:p>
       <w:pPr>
@@ -1723,6 +1880,7 @@
               <w:rPr>
                 <w:rFonts w:ascii="Consolas" w:eastAsia="Consolas" w:hAnsi="Consolas" w:cs="Consolas"/>
               </w:rPr>
+              <w:lastRenderedPageBreak/>
               <w:t xml:space="preserve">int </w:t>
             </w:r>
             <w:proofErr w:type="gramStart"/>
@@ -1891,7 +2049,19 @@
               <w:rPr>
                 <w:rFonts w:ascii="Consolas" w:eastAsia="Consolas" w:hAnsi="Consolas" w:cs="Consolas"/>
               </w:rPr>
-              <w:t>"%d", n);</w:t>
+              <w:t xml:space="preserve">"%d", </w:t>
+            </w:r>
+            <w:r>
+              <w:rPr>
+                <w:rFonts w:ascii="Consolas" w:eastAsia="Consolas" w:hAnsi="Consolas" w:cs="Consolas"/>
+              </w:rPr>
+              <w:t>&amp;</w:t>
+            </w:r>
+            <w:r>
+              <w:rPr>
+                <w:rFonts w:ascii="Consolas" w:eastAsia="Consolas" w:hAnsi="Consolas" w:cs="Consolas"/>
+              </w:rPr>
+              <w:t>n);</w:t>
             </w:r>
           </w:p>
           <w:p>
@@ -2024,7 +2194,6 @@
               <w:t xml:space="preserve">    </w:t>
             </w:r>
             <w:proofErr w:type="spellStart"/>
-            <w:proofErr w:type="gramStart"/>
             <w:r>
               <w:rPr>
                 <w:rFonts w:ascii="Consolas" w:eastAsia="Consolas" w:hAnsi="Consolas" w:cs="Consolas"/>
@@ -2036,14 +2205,7 @@
               <w:rPr>
                 <w:rFonts w:ascii="Consolas" w:eastAsia="Consolas" w:hAnsi="Consolas" w:cs="Consolas"/>
               </w:rPr>
-              <w:t>(</w:t>
-            </w:r>
-            <w:proofErr w:type="gramEnd"/>
-            <w:r>
-              <w:rPr>
-                <w:rFonts w:ascii="Consolas" w:eastAsia="Consolas" w:hAnsi="Consolas" w:cs="Consolas"/>
-              </w:rPr>
-              <w:t>"Sum = %d", &amp;sum);</w:t>
+              <w:t>("Sum = %d", sum);</w:t>
             </w:r>
           </w:p>
           <w:p>
@@ -2989,6 +3151,17 @@
     <w:uiPriority w:val="99"/>
     <w:rsid w:val="000C10B1"/>
   </w:style>
+  <w:style w:type="paragraph" w:styleId="ListParagraph">
+    <w:name w:val="List Paragraph"/>
+    <w:basedOn w:val="Normal"/>
+    <w:uiPriority w:val="34"/>
+    <w:qFormat/>
+    <w:rsid w:val="00777577"/>
+    <w:pPr>
+      <w:ind w:left="720"/>
+      <w:contextualSpacing/>
+    </w:pPr>
+  </w:style>
 </w:styles>
 </file>
 

</xml_diff>